<commit_message>
Info checkers working for all dialogs.
</commit_message>
<xml_diff>
--- a/resources/Saved/22CRB00142_Not Guilty Bond Entry.docx
+++ b/resources/Saved/22CRB00142_Not Guilty Bond Entry.docx
@@ -484,6 +484,7 @@
         <w:jc w:val="center"/>
         <w:rPr>
           <w:rFonts w:ascii="Palatino Linotype" w:hAnsi="Palatino Linotype"/>
+          <w:bCs/>
           <w:sz w:val="20"/>
           <w:szCs w:val="20"/>
         </w:rPr>
@@ -497,6 +498,61 @@
           <w:szCs w:val="20"/>
           <w:u w:val="single"/>
         </w:rPr>
+        <w:t>MAGISTRATE</w:t>
+      </w:r>
+      <w:r>
+        <w:rPr>
+          <w:rFonts w:ascii="Palatino Linotype" w:hAnsi="Palatino Linotype"/>
+          <w:b/>
+          <w:bCs/>
+          <w:sz w:val="20"/>
+          <w:szCs w:val="20"/>
+          <w:u w:val="single"/>
+        </w:rPr>
+        <w:t>’S</w:t>
+      </w:r>
+      <w:r>
+        <w:rPr>
+          <w:rFonts w:ascii="Palatino Linotype" w:hAnsi="Palatino Linotype"/>
+          <w:b/>
+          <w:bCs/>
+          <w:sz w:val="20"/>
+          <w:szCs w:val="20"/>
+          <w:u w:val="single"/>
+        </w:rPr>
+        <w:t xml:space="preserve"> </w:t>
+      </w:r>
+      <w:r>
+        <w:rPr>
+          <w:rFonts w:ascii="Palatino Linotype" w:hAnsi="Palatino Linotype"/>
+          <w:b/>
+          <w:bCs/>
+          <w:sz w:val="20"/>
+          <w:szCs w:val="20"/>
+          <w:u w:val="single"/>
+        </w:rPr>
+        <w:t>DECISION</w:t>
+      </w:r>
+      <w:r>
+        <w:rPr>
+          <w:rFonts w:ascii="Palatino Linotype" w:hAnsi="Palatino Linotype"/>
+          <w:b/>
+          <w:bCs/>
+          <w:sz w:val="20"/>
+          <w:szCs w:val="20"/>
+          <w:u w:val="single"/>
+        </w:rPr>
+        <w:t xml:space="preserve"> – </w:t>
+      </w:r>
+      <w:r>
+        <w:rPr>
+          <w:rFonts w:ascii="Palatino Linotype" w:hAnsi="Palatino Linotype"/>
+          <w:b/>
+          <w:bCs/>
+          <w:sz w:val="20"/>
+          <w:szCs w:val="20"/>
+          <w:u w:val="single"/>
+        </w:rPr>
         <w:t>NOT GUILTY PLEA</w:t>
       </w:r>
       <w:r>
@@ -508,18 +564,7 @@
           <w:szCs w:val="20"/>
           <w:u w:val="single"/>
         </w:rPr>
-        <w:t xml:space="preserve"> AND BOND </w:t>
-      </w:r>
-      <w:r>
-        <w:rPr>
-          <w:rFonts w:ascii="Palatino Linotype" w:hAnsi="Palatino Linotype"/>
-          <w:b/>
-          <w:bCs/>
-          <w:sz w:val="20"/>
-          <w:szCs w:val="20"/>
-          <w:u w:val="single"/>
-        </w:rPr>
-        <w:t>JUDGMENT ENTRY</w:t>
+        <w:t xml:space="preserve"> AND BOND ENTRY</w:t>
       </w:r>
     </w:p>
     <w:p>
@@ -637,7 +682,7 @@
           <w:sz w:val="20"/>
           <w:szCs w:val="20"/>
         </w:rPr>
-        <w:t xml:space="preserve"> on March 16, 2022</w:t>
+        <w:t xml:space="preserve"> on March 17, 2022</w:t>
       </w:r>
       <w:r>
         <w:rPr>
@@ -1680,15 +1725,15 @@
           <w:sz w:val="20"/>
           <w:szCs w:val="20"/>
         </w:rPr>
-        <w:t xml:space="preserve">Judge </w:t>
-      </w:r>
-      <w:r>
-        <w:rPr>
-          <w:rFonts w:ascii="Palatino Linotype" w:hAnsi="Palatino Linotype"/>
-          <w:sz w:val="20"/>
-          <w:szCs w:val="20"/>
-        </w:rPr>
-        <w:t xml:space="preserve">Marianne</w:t>
+        <w:t xml:space="preserve">Magistrate </w:t>
+      </w:r>
+      <w:r>
+        <w:rPr>
+          <w:rFonts w:ascii="Palatino Linotype" w:hAnsi="Palatino Linotype"/>
+          <w:sz w:val="20"/>
+          <w:szCs w:val="20"/>
+        </w:rPr>
+        <w:t xml:space="preserve">Amanda</w:t>
       </w:r>
       <w:r>
         <w:rPr>
@@ -1704,7 +1749,7 @@
           <w:sz w:val="20"/>
           <w:szCs w:val="20"/>
         </w:rPr>
-        <w:t xml:space="preserve">Hemmeter</w:t>
+        <w:t xml:space="preserve">Bunner</w:t>
       </w:r>
     </w:p>
     <w:p>
@@ -1745,6 +1790,108 @@
         <w:rPr>
           <w:rFonts w:ascii="Palatino Linotype" w:hAnsi="Palatino Linotype"/>
           <w:bCs/>
+          <w:color w:val="FF0000"/>
+          <w:sz w:val="20"/>
+          <w:szCs w:val="20"/>
+        </w:rPr>
+      </w:pPr>
+      <w:r>
+        <w:rPr>
+          <w:rFonts w:ascii="Palatino Linotype" w:hAnsi="Palatino Linotype"/>
+          <w:color w:val="FF0000"/>
+          <w:sz w:val="20"/>
+          <w:szCs w:val="20"/>
+        </w:rPr>
+        <w:t xml:space="preserve"/>
+      </w:r>
+    </w:p>
+    <w:p>
+      <w:pPr>
+        <w:tabs>
+          <w:tab w:val="center" w:pos="4680"/>
+        </w:tabs>
+        <w:jc w:val="both"/>
+        <w:rPr>
+          <w:rFonts w:ascii="Palatino Linotype" w:hAnsi="Palatino Linotype"/>
+          <w:b/>
+          <w:bCs/>
+          <w:i/>
+          <w:sz w:val="19"/>
+          <w:szCs w:val="19"/>
+        </w:rPr>
+      </w:pPr>
+      <w:r>
+        <w:rPr>
+          <w:rFonts w:ascii="Palatino Linotype" w:hAnsi="Palatino Linotype"/>
+          <w:b/>
+          <w:bCs/>
+          <w:i/>
+          <w:sz w:val="19"/>
+          <w:szCs w:val="19"/>
+        </w:rPr>
+        <w:t xml:space="preserve">Pursuant to Criminal Rule 19(D) and Traffic Rule 14, written objections to this magistrate’s decision must be filed within </w:t>
+      </w:r>
+      <w:r>
+        <w:rPr>
+          <w:rFonts w:ascii="Palatino Linotype" w:hAnsi="Palatino Linotype"/>
+          <w:b/>
+          <w:bCs/>
+          <w:i/>
+          <w:sz w:val="19"/>
+          <w:szCs w:val="19"/>
+        </w:rPr>
+        <w:t>14</w:t>
+      </w:r>
+      <w:r>
+        <w:rPr>
+          <w:rFonts w:ascii="Palatino Linotype" w:hAnsi="Palatino Linotype"/>
+          <w:b/>
+          <w:bCs/>
+          <w:i/>
+          <w:sz w:val="19"/>
+          <w:szCs w:val="19"/>
+        </w:rPr>
+        <w:t xml:space="preserve"> days of the filing of this decision. Any objections must state with specificity the grounds of the objections. </w:t>
+      </w:r>
+      <w:r>
+        <w:rPr>
+          <w:rFonts w:ascii="Palatino Linotype" w:hAnsi="Palatino Linotype"/>
+          <w:b/>
+          <w:bCs/>
+          <w:i/>
+          <w:sz w:val="19"/>
+          <w:szCs w:val="19"/>
+        </w:rPr>
+        <w:t xml:space="preserve">A party shall not assign as error on appeal the court’s adoption of this decision unless the party timely </w:t>
+      </w:r>
+      <w:r>
+        <w:rPr>
+          <w:rFonts w:ascii="Palatino Linotype" w:hAnsi="Palatino Linotype"/>
+          <w:b/>
+          <w:bCs/>
+          <w:i/>
+          <w:sz w:val="19"/>
+          <w:szCs w:val="19"/>
+        </w:rPr>
+        <w:t>files objections.</w:t>
+      </w:r>
+    </w:p>
+    <w:p>
+      <w:pPr>
+        <w:tabs>
+          <w:tab w:val="left" w:pos="-1080"/>
+          <w:tab w:val="left" w:pos="-720"/>
+          <w:tab w:val="left" w:pos="0"/>
+          <w:tab w:val="left" w:pos="720"/>
+          <w:tab w:val="left" w:pos="1440"/>
+          <w:tab w:val="left" w:pos="2160"/>
+          <w:tab w:val="left" w:pos="2880"/>
+          <w:tab w:val="left" w:pos="3600"/>
+          <w:tab w:val="left" w:pos="4320"/>
+          <w:tab w:val="left" w:pos="4680"/>
+        </w:tabs>
+        <w:rPr>
+          <w:rFonts w:ascii="Palatino Linotype" w:hAnsi="Palatino Linotype"/>
           <w:color w:val="FF0000"/>
           <w:sz w:val="20"/>
           <w:szCs w:val="20"/>
@@ -2073,7 +2220,15 @@
         <w:sz w:val="20"/>
         <w:szCs w:val="20"/>
       </w:rPr>
-      <w:t xml:space="preserve">Not Guilty Bond Judgment Entry 22CRB00142</w:t>
+      <w:t xml:space="preserve">Magistrate Decision – Not Guilty Bond Entry</w:t>
+    </w:r>
+    <w:r>
+      <w:rPr>
+        <w:rFonts w:ascii="Palatino Linotype" w:hAnsi="Palatino Linotype"/>
+        <w:sz w:val="20"/>
+        <w:szCs w:val="20"/>
+      </w:rPr>
+      <w:t xml:space="preserve"> 22CRB00142</w:t>
     </w:r>
   </w:p>
   <w:p>

</xml_diff>

<commit_message>
Refactored check bond amounts.
</commit_message>
<xml_diff>
--- a/resources/Saved/22CRB00142_Not Guilty Bond Entry.docx
+++ b/resources/Saved/22CRB00142_Not Guilty Bond Entry.docx
@@ -484,7 +484,6 @@
         <w:jc w:val="center"/>
         <w:rPr>
           <w:rFonts w:ascii="Palatino Linotype" w:hAnsi="Palatino Linotype"/>
-          <w:bCs/>
           <w:sz w:val="20"/>
           <w:szCs w:val="20"/>
         </w:rPr>
@@ -498,7 +497,7 @@
           <w:szCs w:val="20"/>
           <w:u w:val="single"/>
         </w:rPr>
-        <w:t>MAGISTRATE</w:t>
+        <w:t>NOT GUILTY PLEA</w:t>
       </w:r>
       <w:r>
         <w:rPr>
@@ -509,7 +508,7 @@
           <w:szCs w:val="20"/>
           <w:u w:val="single"/>
         </w:rPr>
-        <w:t>’S</w:t>
+        <w:t xml:space="preserve"> AND BOND </w:t>
       </w:r>
       <w:r>
         <w:rPr>
@@ -520,51 +519,7 @@
           <w:szCs w:val="20"/>
           <w:u w:val="single"/>
         </w:rPr>
-        <w:t xml:space="preserve"> </w:t>
-      </w:r>
-      <w:r>
-        <w:rPr>
-          <w:rFonts w:ascii="Palatino Linotype" w:hAnsi="Palatino Linotype"/>
-          <w:b/>
-          <w:bCs/>
-          <w:sz w:val="20"/>
-          <w:szCs w:val="20"/>
-          <w:u w:val="single"/>
-        </w:rPr>
-        <w:t>DECISION</w:t>
-      </w:r>
-      <w:r>
-        <w:rPr>
-          <w:rFonts w:ascii="Palatino Linotype" w:hAnsi="Palatino Linotype"/>
-          <w:b/>
-          <w:bCs/>
-          <w:sz w:val="20"/>
-          <w:szCs w:val="20"/>
-          <w:u w:val="single"/>
-        </w:rPr>
-        <w:t xml:space="preserve"> – </w:t>
-      </w:r>
-      <w:r>
-        <w:rPr>
-          <w:rFonts w:ascii="Palatino Linotype" w:hAnsi="Palatino Linotype"/>
-          <w:b/>
-          <w:bCs/>
-          <w:sz w:val="20"/>
-          <w:szCs w:val="20"/>
-          <w:u w:val="single"/>
-        </w:rPr>
-        <w:t>NOT GUILTY PLEA</w:t>
-      </w:r>
-      <w:r>
-        <w:rPr>
-          <w:rFonts w:ascii="Palatino Linotype" w:hAnsi="Palatino Linotype"/>
-          <w:b/>
-          <w:bCs/>
-          <w:sz w:val="20"/>
-          <w:szCs w:val="20"/>
-          <w:u w:val="single"/>
-        </w:rPr>
-        <w:t xml:space="preserve"> AND BOND ENTRY</w:t>
+        <w:t>JUDGMENT ENTRY</w:t>
       </w:r>
     </w:p>
     <w:p>
@@ -1301,13 +1256,19 @@
         </w:rPr>
         <w:t xml:space="preserve"/>
       </w:r>
-    </w:p>
-    <w:p>
-      <w:pPr>
-        <w:tabs>
-          <w:tab w:val="center" w:pos="4680"/>
-        </w:tabs>
-        <w:jc w:val="both"/>
+      <w:r>
+        <w:rPr>
+          <w:rFonts w:ascii="Palatino Linotype" w:hAnsi="Palatino Linotype"/>
+          <w:bCs/>
+          <w:color w:val="FF0000"/>
+          <w:sz w:val="20"/>
+          <w:szCs w:val="20"/>
+        </w:rPr>
+        <w:t xml:space="preserve"/>
+        <w:br/>
+        <w:t xml:space="preserve"/>
+      </w:r>
+      <w:r>
         <w:rPr>
           <w:rFonts w:ascii="Palatino Linotype" w:hAnsi="Palatino Linotype"/>
           <w:b/>
@@ -1315,35 +1276,7 @@
           <w:sz w:val="20"/>
           <w:szCs w:val="20"/>
         </w:rPr>
-      </w:pPr>
-      <w:r>
-        <w:rPr>
-          <w:rFonts w:ascii="Palatino Linotype" w:hAnsi="Palatino Linotype"/>
-          <w:b/>
-          <w:bCs/>
-          <w:sz w:val="20"/>
-          <w:szCs w:val="20"/>
-        </w:rPr>
-        <w:t xml:space="preserve">Non-Financial Conditions of Release:</w:t>
-      </w:r>
-      <w:r>
-        <w:rPr>
-          <w:rFonts w:ascii="Palatino Linotype" w:hAnsi="Palatino Linotype"/>
-          <w:bCs/>
-          <w:sz w:val="20"/>
-          <w:szCs w:val="20"/>
-        </w:rPr>
-        <w:t xml:space="preserve"> </w:t>
-      </w:r>
-      <w:r>
-        <w:rPr>
-          <w:rFonts w:ascii="Palatino Linotype" w:hAnsi="Palatino Linotype"/>
-          <w:bCs/>
-          <w:color w:val="FF0000"/>
-          <w:sz w:val="20"/>
-          <w:szCs w:val="20"/>
-        </w:rPr>
-        <w:t xml:space="preserve"/>
+        <w:t xml:space="preserve">Financial Conditions of Release:</w:t>
       </w:r>
     </w:p>
     <w:p>
@@ -1351,7 +1284,7 @@
         <w:pStyle w:val="ListParagraph"/>
         <w:numPr>
           <w:ilvl w:val="0"/>
-          <w:numId w:val="6"/>
+          <w:numId w:val="7"/>
         </w:numPr>
         <w:tabs>
           <w:tab w:val="center" w:pos="4680"/>
@@ -1373,7 +1306,79 @@
           <w:szCs w:val="20"/>
           <w:u w:val="single"/>
         </w:rPr>
-        <w:t>The defendant shall execute a personal recognizance bond</w:t>
+        <w:t xml:space="preserve">Defendant shall post a $1,500</w:t>
+      </w:r>
+      <w:r>
+        <w:rPr>
+          <w:rFonts w:ascii="Palatino Linotype" w:hAnsi="Palatino Linotype"/>
+          <w:bCs/>
+          <w:sz w:val="20"/>
+          <w:szCs w:val="20"/>
+          <w:u w:val="single"/>
+        </w:rPr>
+        <w:t xml:space="preserve"> bond secured by</w:t>
+      </w:r>
+      <w:r>
+        <w:rPr>
+          <w:rFonts w:ascii="Palatino Linotype" w:hAnsi="Palatino Linotype"/>
+          <w:bCs/>
+          <w:sz w:val="20"/>
+          <w:szCs w:val="20"/>
+          <w:u w:val="single"/>
+        </w:rPr>
+        <w:t xml:space="preserve"> </w:t>
+      </w:r>
+      <w:r>
+        <w:rPr>
+          <w:rFonts w:ascii="Palatino Linotype" w:hAnsi="Palatino Linotype"/>
+          <w:bCs/>
+          <w:color w:val="FF0000"/>
+          <w:sz w:val="20"/>
+          <w:szCs w:val="20"/>
+          <w:u w:val="single"/>
+        </w:rPr>
+        <w:t xml:space="preserve"/>
+      </w:r>
+      <w:r>
+        <w:rPr>
+          <w:rFonts w:ascii="Palatino Linotype" w:hAnsi="Palatino Linotype"/>
+          <w:bCs/>
+          <w:sz w:val="20"/>
+          <w:szCs w:val="20"/>
+          <w:u w:val="single"/>
+        </w:rPr>
+        <w:t>10% deposit,</w:t>
+      </w:r>
+      <w:r>
+        <w:rPr>
+          <w:rFonts w:ascii="Palatino Linotype" w:hAnsi="Palatino Linotype"/>
+          <w:bCs/>
+          <w:sz w:val="20"/>
+          <w:szCs w:val="20"/>
+          <w:u w:val="single"/>
+        </w:rPr>
+        <w:t xml:space="preserve"> </w:t>
+      </w:r>
+      <w:r>
+        <w:rPr>
+          <w:rFonts w:ascii="Palatino Linotype" w:hAnsi="Palatino Linotype"/>
+          <w:bCs/>
+          <w:color w:val="FF0000"/>
+          <w:sz w:val="20"/>
+          <w:szCs w:val="20"/>
+          <w:u w:val="single"/>
+        </w:rPr>
+        <w:t xml:space="preserve"/>
+      </w:r>
+      <w:r>
+        <w:rPr>
+          <w:rFonts w:ascii="Palatino Linotype" w:hAnsi="Palatino Linotype"/>
+          <w:bCs/>
+          <w:sz w:val="20"/>
+          <w:szCs w:val="20"/>
+          <w:u w:val="single"/>
+        </w:rPr>
+        <w:t>cash, or surety</w:t>
       </w:r>
       <w:r>
         <w:rPr>
@@ -1383,6 +1388,61 @@
           <w:szCs w:val="20"/>
         </w:rPr>
         <w:t>.</w:t>
+      </w:r>
+      <w:r>
+        <w:rPr>
+          <w:rFonts w:ascii="Palatino Linotype" w:hAnsi="Palatino Linotype"/>
+          <w:bCs/>
+          <w:sz w:val="20"/>
+          <w:szCs w:val="20"/>
+        </w:rPr>
+        <w:t xml:space="preserve"/>
+        <w:br/>
+        <w:t xml:space="preserve"/>
+      </w:r>
+      <w:r>
+        <w:rPr>
+          <w:rFonts w:ascii="Palatino Linotype" w:hAnsi="Palatino Linotype"/>
+          <w:bCs/>
+          <w:color w:val="FF0000"/>
+          <w:sz w:val="20"/>
+          <w:szCs w:val="20"/>
+        </w:rPr>
+        <w:t xml:space="preserve"/>
+      </w:r>
+    </w:p>
+    <w:p>
+      <w:pPr>
+        <w:tabs>
+          <w:tab w:val="center" w:pos="4680"/>
+        </w:tabs>
+        <w:jc w:val="both"/>
+        <w:rPr>
+          <w:rFonts w:ascii="Palatino Linotype" w:hAnsi="Palatino Linotype"/>
+          <w:b/>
+          <w:bCs/>
+          <w:sz w:val="20"/>
+          <w:szCs w:val="20"/>
+        </w:rPr>
+      </w:pPr>
+      <w:r>
+        <w:rPr>
+          <w:rFonts w:ascii="Palatino Linotype" w:hAnsi="Palatino Linotype"/>
+          <w:b/>
+          <w:bCs/>
+          <w:sz w:val="20"/>
+          <w:szCs w:val="20"/>
+        </w:rPr>
+        <w:t xml:space="preserve">Non-Financial Conditions of Release:</w:t>
+      </w:r>
+      <w:r>
+        <w:rPr>
+          <w:rFonts w:ascii="Palatino Linotype" w:hAnsi="Palatino Linotype"/>
+          <w:bCs/>
+          <w:sz w:val="20"/>
+          <w:szCs w:val="20"/>
+        </w:rPr>
+        <w:t xml:space="preserve"> </w:t>
       </w:r>
       <w:r>
         <w:rPr>
@@ -1725,15 +1785,15 @@
           <w:sz w:val="20"/>
           <w:szCs w:val="20"/>
         </w:rPr>
-        <w:t xml:space="preserve">Magistrate </w:t>
-      </w:r>
-      <w:r>
-        <w:rPr>
-          <w:rFonts w:ascii="Palatino Linotype" w:hAnsi="Palatino Linotype"/>
-          <w:sz w:val="20"/>
-          <w:szCs w:val="20"/>
-        </w:rPr>
-        <w:t xml:space="preserve">Amanda</w:t>
+        <w:t xml:space="preserve">Judge </w:t>
+      </w:r>
+      <w:r>
+        <w:rPr>
+          <w:rFonts w:ascii="Palatino Linotype" w:hAnsi="Palatino Linotype"/>
+          <w:sz w:val="20"/>
+          <w:szCs w:val="20"/>
+        </w:rPr>
+        <w:t xml:space="preserve">Marianne</w:t>
       </w:r>
       <w:r>
         <w:rPr>
@@ -1749,7 +1809,7 @@
           <w:sz w:val="20"/>
           <w:szCs w:val="20"/>
         </w:rPr>
-        <w:t xml:space="preserve">Bunner</w:t>
+        <w:t xml:space="preserve">Hemmeter</w:t>
       </w:r>
     </w:p>
     <w:p>
@@ -1790,108 +1850,6 @@
         <w:rPr>
           <w:rFonts w:ascii="Palatino Linotype" w:hAnsi="Palatino Linotype"/>
           <w:bCs/>
-          <w:color w:val="FF0000"/>
-          <w:sz w:val="20"/>
-          <w:szCs w:val="20"/>
-        </w:rPr>
-      </w:pPr>
-      <w:r>
-        <w:rPr>
-          <w:rFonts w:ascii="Palatino Linotype" w:hAnsi="Palatino Linotype"/>
-          <w:color w:val="FF0000"/>
-          <w:sz w:val="20"/>
-          <w:szCs w:val="20"/>
-        </w:rPr>
-        <w:t xml:space="preserve"/>
-      </w:r>
-    </w:p>
-    <w:p>
-      <w:pPr>
-        <w:tabs>
-          <w:tab w:val="center" w:pos="4680"/>
-        </w:tabs>
-        <w:jc w:val="both"/>
-        <w:rPr>
-          <w:rFonts w:ascii="Palatino Linotype" w:hAnsi="Palatino Linotype"/>
-          <w:b/>
-          <w:bCs/>
-          <w:i/>
-          <w:sz w:val="19"/>
-          <w:szCs w:val="19"/>
-        </w:rPr>
-      </w:pPr>
-      <w:r>
-        <w:rPr>
-          <w:rFonts w:ascii="Palatino Linotype" w:hAnsi="Palatino Linotype"/>
-          <w:b/>
-          <w:bCs/>
-          <w:i/>
-          <w:sz w:val="19"/>
-          <w:szCs w:val="19"/>
-        </w:rPr>
-        <w:t xml:space="preserve">Pursuant to Criminal Rule 19(D) and Traffic Rule 14, written objections to this magistrate’s decision must be filed within </w:t>
-      </w:r>
-      <w:r>
-        <w:rPr>
-          <w:rFonts w:ascii="Palatino Linotype" w:hAnsi="Palatino Linotype"/>
-          <w:b/>
-          <w:bCs/>
-          <w:i/>
-          <w:sz w:val="19"/>
-          <w:szCs w:val="19"/>
-        </w:rPr>
-        <w:t>14</w:t>
-      </w:r>
-      <w:r>
-        <w:rPr>
-          <w:rFonts w:ascii="Palatino Linotype" w:hAnsi="Palatino Linotype"/>
-          <w:b/>
-          <w:bCs/>
-          <w:i/>
-          <w:sz w:val="19"/>
-          <w:szCs w:val="19"/>
-        </w:rPr>
-        <w:t xml:space="preserve"> days of the filing of this decision. Any objections must state with specificity the grounds of the objections. </w:t>
-      </w:r>
-      <w:r>
-        <w:rPr>
-          <w:rFonts w:ascii="Palatino Linotype" w:hAnsi="Palatino Linotype"/>
-          <w:b/>
-          <w:bCs/>
-          <w:i/>
-          <w:sz w:val="19"/>
-          <w:szCs w:val="19"/>
-        </w:rPr>
-        <w:t xml:space="preserve">A party shall not assign as error on appeal the court’s adoption of this decision unless the party timely </w:t>
-      </w:r>
-      <w:r>
-        <w:rPr>
-          <w:rFonts w:ascii="Palatino Linotype" w:hAnsi="Palatino Linotype"/>
-          <w:b/>
-          <w:bCs/>
-          <w:i/>
-          <w:sz w:val="19"/>
-          <w:szCs w:val="19"/>
-        </w:rPr>
-        <w:t>files objections.</w:t>
-      </w:r>
-    </w:p>
-    <w:p>
-      <w:pPr>
-        <w:tabs>
-          <w:tab w:val="left" w:pos="-1080"/>
-          <w:tab w:val="left" w:pos="-720"/>
-          <w:tab w:val="left" w:pos="0"/>
-          <w:tab w:val="left" w:pos="720"/>
-          <w:tab w:val="left" w:pos="1440"/>
-          <w:tab w:val="left" w:pos="2160"/>
-          <w:tab w:val="left" w:pos="2880"/>
-          <w:tab w:val="left" w:pos="3600"/>
-          <w:tab w:val="left" w:pos="4320"/>
-          <w:tab w:val="left" w:pos="4680"/>
-        </w:tabs>
-        <w:rPr>
-          <w:rFonts w:ascii="Palatino Linotype" w:hAnsi="Palatino Linotype"/>
           <w:color w:val="FF0000"/>
           <w:sz w:val="20"/>
           <w:szCs w:val="20"/>
@@ -2220,15 +2178,7 @@
         <w:sz w:val="20"/>
         <w:szCs w:val="20"/>
       </w:rPr>
-      <w:t xml:space="preserve">Magistrate Decision – Not Guilty Bond Entry</w:t>
-    </w:r>
-    <w:r>
-      <w:rPr>
-        <w:rFonts w:ascii="Palatino Linotype" w:hAnsi="Palatino Linotype"/>
-        <w:sz w:val="20"/>
-        <w:szCs w:val="20"/>
-      </w:rPr>
-      <w:t xml:space="preserve"> 22CRB00142</w:t>
+      <w:t xml:space="preserve">Not Guilty Bond Judgment Entry 22CRB00142</w:t>
     </w:r>
   </w:p>
   <w:p>

</xml_diff>